<commit_message>
Add files to be subitted.
</commit_message>
<xml_diff>
--- a/session1/session1.docx
+++ b/session1/session1.docx
@@ -266,20 +266,16 @@
       <w:r>
         <w:br/>
       </w:r>
-      <w:r>
-        <w:t>Image  received: 2021-03-26 at 20:52:00 EET</w:t>
-      </w:r>
-      <w:r>
-        <w:t xml:space="preserve"> </w:t>
-      </w:r>
-      <w:r>
-        <w:t xml:space="preserve">(Request Code: </w:t>
-      </w:r>
-      <w:r>
-        <w:t>M2811</w:t>
-      </w:r>
-      <w:r>
-        <w:t>)</w:t>
+      <w:proofErr w:type="gramStart"/>
+      <w:r>
+        <w:t>Image  received</w:t>
+      </w:r>
+      <w:proofErr w:type="gramEnd"/>
+      <w:r>
+        <w:t>: 2021-03-26 at 20:52:00 EET</w:t>
+      </w:r>
+      <w:r>
+        <w:t xml:space="preserve"> (Request Code: M2811)</w:t>
       </w:r>
     </w:p>
     <w:p>
@@ -390,34 +386,43 @@
       <w:r>
         <w:t xml:space="preserve"> </w:t>
       </w:r>
-      <w:fldSimple w:instr=" SEQ Εικόνα \* ARABIC ">
-        <w:r>
-          <w:rPr>
-            <w:noProof/>
-          </w:rPr>
-          <w:t>2</w:t>
-        </w:r>
-      </w:fldSimple>
+      <w:r>
+        <w:fldChar w:fldCharType="begin"/>
+      </w:r>
+      <w:r>
+        <w:instrText xml:space="preserve"> SEQ Εικόνα \* ARABIC </w:instrText>
+      </w:r>
+      <w:r>
+        <w:fldChar w:fldCharType="separate"/>
+      </w:r>
+      <w:r>
+        <w:rPr>
+          <w:noProof/>
+        </w:rPr>
+        <w:t>2</w:t>
+      </w:r>
+      <w:r>
+        <w:rPr>
+          <w:noProof/>
+        </w:rPr>
+        <w:fldChar w:fldCharType="end"/>
+      </w:r>
       <w:r>
         <w:t>. Requesting image with errors: 2021-03-26 at 20:52:00 EET</w:t>
       </w:r>
       <w:r>
         <w:br/>
       </w:r>
-      <w:r>
-        <w:t>Image  received: 2021-03-26 at 20:52:09 EET</w:t>
-      </w:r>
-      <w:r>
-        <w:t xml:space="preserve"> </w:t>
-      </w:r>
-      <w:r>
-        <w:t xml:space="preserve">(Request Code: </w:t>
-      </w:r>
-      <w:r>
-        <w:t>G8215</w:t>
-      </w:r>
-      <w:r>
-        <w:t>)</w:t>
+      <w:proofErr w:type="gramStart"/>
+      <w:r>
+        <w:t>Image  received</w:t>
+      </w:r>
+      <w:proofErr w:type="gramEnd"/>
+      <w:r>
+        <w:t>: 2021-03-26 at 20:52:09 EET</w:t>
+      </w:r>
+      <w:r>
+        <w:t xml:space="preserve"> (Request Code: G8215)</w:t>
       </w:r>
     </w:p>
     <w:p>
@@ -561,14 +566,27 @@
       <w:r>
         <w:t xml:space="preserve"> </w:t>
       </w:r>
-      <w:fldSimple w:instr=" SEQ Εικόνα \* ARABIC ">
-        <w:r>
-          <w:rPr>
-            <w:noProof/>
-          </w:rPr>
-          <w:t>3</w:t>
-        </w:r>
-      </w:fldSimple>
+      <w:r>
+        <w:fldChar w:fldCharType="begin"/>
+      </w:r>
+      <w:r>
+        <w:instrText xml:space="preserve"> SEQ Εικόνα \* ARABIC </w:instrText>
+      </w:r>
+      <w:r>
+        <w:fldChar w:fldCharType="separate"/>
+      </w:r>
+      <w:r>
+        <w:rPr>
+          <w:noProof/>
+        </w:rPr>
+        <w:t>3</w:t>
+      </w:r>
+      <w:r>
+        <w:rPr>
+          <w:noProof/>
+        </w:rPr>
+        <w:fldChar w:fldCharType="end"/>
+      </w:r>
       <w:r>
         <w:t xml:space="preserve">. Requesting </w:t>
       </w:r>
@@ -581,20 +599,16 @@
       <w:r>
         <w:br/>
       </w:r>
-      <w:r>
-        <w:t>Image  received: 2021-03-26 at 20:52:27 EET</w:t>
-      </w:r>
-      <w:r>
-        <w:t xml:space="preserve"> </w:t>
-      </w:r>
-      <w:r>
-        <w:t>(Request Code:</w:t>
-      </w:r>
-      <w:r>
-        <w:t xml:space="preserve"> P7766</w:t>
-      </w:r>
-      <w:r>
-        <w:t>)</w:t>
+      <w:proofErr w:type="gramStart"/>
+      <w:r>
+        <w:t>Image  received</w:t>
+      </w:r>
+      <w:proofErr w:type="gramEnd"/>
+      <w:r>
+        <w:t>: 2021-03-26 at 20:52:27 EET</w:t>
+      </w:r>
+      <w:r>
+        <w:t xml:space="preserve"> (Request Code: P7766)</w:t>
       </w:r>
     </w:p>
     <w:p>
@@ -739,9 +753,9 @@
           <w:lang w:val="el-GR"/>
         </w:rPr>
         <w:drawing>
-          <wp:inline distT="0" distB="0" distL="0" distR="0" wp14:anchorId="0F9DD9BD" wp14:editId="0DEBAC2A">
-            <wp:extent cx="4756393" cy="3566160"/>
-            <wp:effectExtent l="19050" t="19050" r="25400" b="15240"/>
+          <wp:inline distT="0" distB="0" distL="0" distR="0" wp14:anchorId="0F9DD9BD" wp14:editId="4CA58B8F">
+            <wp:extent cx="4756393" cy="3565935"/>
+            <wp:effectExtent l="19050" t="19050" r="25400" b="15875"/>
             <wp:docPr id="6" name="Εικόνα 6"/>
             <wp:cNvGraphicFramePr>
               <a:graphicFrameLocks xmlns:a="http://schemas.openxmlformats.org/drawingml/2006/main" noChangeAspect="1"/>
@@ -768,7 +782,7 @@
                   <pic:spPr>
                     <a:xfrm>
                       <a:off x="0" y="0"/>
-                      <a:ext cx="4756393" cy="3566160"/>
+                      <a:ext cx="4756393" cy="3565935"/>
                     </a:xfrm>
                     <a:prstGeom prst="rect">
                       <a:avLst/>
@@ -794,102 +808,24 @@
           <w:lang w:val="el-GR"/>
         </w:rPr>
       </w:pPr>
-      <w:r>
-        <w:rPr>
-          <w:lang w:val="el-GR"/>
-        </w:rPr>
-        <w:t xml:space="preserve">Αφού δημιουργήθηκε το </w:t>
-      </w:r>
-      <w:r>
-        <w:t>bar</w:t>
-      </w:r>
-      <w:r>
-        <w:rPr>
-          <w:lang w:val="el-GR"/>
-        </w:rPr>
-        <w:t xml:space="preserve"> </w:t>
-      </w:r>
-      <w:r>
-        <w:t>chart</w:t>
-      </w:r>
-      <w:r>
-        <w:rPr>
-          <w:lang w:val="el-GR"/>
-        </w:rPr>
-        <w:t xml:space="preserve"> </w:t>
-      </w:r>
-      <w:r>
-        <w:rPr>
-          <w:lang w:val="el-GR"/>
-        </w:rPr>
-        <w:t>με τη σχετική συχνότητα κάθε σφάλματος παρατηρήθηκε ότι η κατανομή της πιθανότητας είναι εκθετική</w:t>
-      </w:r>
-      <w:r>
-        <w:rPr>
-          <w:lang w:val="el-GR"/>
-        </w:rPr>
-        <w:t xml:space="preserve">. </w:t>
-      </w:r>
-      <w:r>
-        <w:rPr>
-          <w:lang w:val="el-GR"/>
-        </w:rPr>
-        <w:t xml:space="preserve">Αυτό επιβεβαιώνεται και με τη συνάρτηση </w:t>
-      </w:r>
-      <w:r>
-        <w:t>fitdist</w:t>
-      </w:r>
-      <w:r>
-        <w:rPr>
-          <w:lang w:val="el-GR"/>
-        </w:rPr>
-        <w:t xml:space="preserve"> (όπως φαίνεται η εκθετική κατανομή που προκύπτει είναι πολύ κοντά στο </w:t>
-      </w:r>
-      <w:r>
-        <w:t>bar</w:t>
-      </w:r>
-      <w:r>
-        <w:rPr>
-          <w:lang w:val="el-GR"/>
-        </w:rPr>
-        <w:t xml:space="preserve"> </w:t>
-      </w:r>
-      <w:r>
-        <w:t>chart</w:t>
-      </w:r>
-      <w:r>
-        <w:rPr>
-          <w:lang w:val="el-GR"/>
-        </w:rPr>
-        <w:t xml:space="preserve"> </w:t>
-      </w:r>
-      <w:r>
-        <w:rPr>
-          <w:lang w:val="el-GR"/>
-        </w:rPr>
-        <w:t xml:space="preserve">που παρουσιάζεται) η οποία δημιουργεί μία </w:t>
-      </w:r>
-      <w:r>
-        <w:t>pdf</w:t>
-      </w:r>
-      <w:r>
-        <w:rPr>
-          <w:lang w:val="el-GR"/>
-        </w:rPr>
-        <w:t xml:space="preserve"> </w:t>
-      </w:r>
-      <w:r>
-        <w:rPr>
-          <w:lang w:val="el-GR"/>
-        </w:rPr>
-        <w:t>με βάση τον αριθμό των επανεκπομπών</w:t>
-      </w:r>
-      <w:r>
-        <w:rPr>
-          <w:lang w:val="el-GR"/>
-        </w:rPr>
-        <w:t>.</w:t>
-      </w:r>
+    </w:p>
+    <w:p>
+      <w:pPr>
+        <w:ind w:firstLine="720"/>
+        <w:jc w:val="both"/>
+        <w:rPr>
+          <w:lang w:val="el-GR"/>
+        </w:rPr>
+      </w:pPr>
+    </w:p>
+    <w:p>
+      <w:pPr>
+        <w:ind w:firstLine="720"/>
+        <w:jc w:val="both"/>
+        <w:rPr>
+          <w:lang w:val="el-GR"/>
+        </w:rPr>
+      </w:pPr>
     </w:p>
     <w:p>
       <w:pPr>

</xml_diff>

<commit_message>
Final testing of the code and finalize pdfs.
</commit_message>
<xml_diff>
--- a/session1/session1.docx
+++ b/session1/session1.docx
@@ -266,13 +266,8 @@
       <w:r>
         <w:br/>
       </w:r>
-      <w:proofErr w:type="gramStart"/>
-      <w:r>
-        <w:t>Image  received</w:t>
-      </w:r>
-      <w:proofErr w:type="gramEnd"/>
-      <w:r>
-        <w:t>: 2021-03-26 at 20:52:00 EET</w:t>
+      <w:r>
+        <w:t>Image  received: 2021-03-26 at 20:52:00 EET</w:t>
       </w:r>
       <w:r>
         <w:t xml:space="preserve"> (Request Code: M2811)</w:t>
@@ -386,40 +381,22 @@
       <w:r>
         <w:t xml:space="preserve"> </w:t>
       </w:r>
-      <w:r>
-        <w:fldChar w:fldCharType="begin"/>
-      </w:r>
-      <w:r>
-        <w:instrText xml:space="preserve"> SEQ Εικόνα \* ARABIC </w:instrText>
-      </w:r>
-      <w:r>
-        <w:fldChar w:fldCharType="separate"/>
-      </w:r>
-      <w:r>
-        <w:rPr>
-          <w:noProof/>
-        </w:rPr>
-        <w:t>2</w:t>
-      </w:r>
-      <w:r>
-        <w:rPr>
-          <w:noProof/>
-        </w:rPr>
-        <w:fldChar w:fldCharType="end"/>
-      </w:r>
+      <w:fldSimple w:instr=" SEQ Εικόνα \* ARABIC ">
+        <w:r>
+          <w:rPr>
+            <w:noProof/>
+          </w:rPr>
+          <w:t>2</w:t>
+        </w:r>
+      </w:fldSimple>
       <w:r>
         <w:t>. Requesting image with errors: 2021-03-26 at 20:52:00 EET</w:t>
       </w:r>
       <w:r>
         <w:br/>
       </w:r>
-      <w:proofErr w:type="gramStart"/>
-      <w:r>
-        <w:t>Image  received</w:t>
-      </w:r>
-      <w:proofErr w:type="gramEnd"/>
-      <w:r>
-        <w:t>: 2021-03-26 at 20:52:09 EET</w:t>
+      <w:r>
+        <w:t>Image  received: 2021-03-26 at 20:52:09 EET</w:t>
       </w:r>
       <w:r>
         <w:t xml:space="preserve"> (Request Code: G8215)</w:t>
@@ -566,27 +543,14 @@
       <w:r>
         <w:t xml:space="preserve"> </w:t>
       </w:r>
-      <w:r>
-        <w:fldChar w:fldCharType="begin"/>
-      </w:r>
-      <w:r>
-        <w:instrText xml:space="preserve"> SEQ Εικόνα \* ARABIC </w:instrText>
-      </w:r>
-      <w:r>
-        <w:fldChar w:fldCharType="separate"/>
-      </w:r>
-      <w:r>
-        <w:rPr>
-          <w:noProof/>
-        </w:rPr>
-        <w:t>3</w:t>
-      </w:r>
-      <w:r>
-        <w:rPr>
-          <w:noProof/>
-        </w:rPr>
-        <w:fldChar w:fldCharType="end"/>
-      </w:r>
+      <w:fldSimple w:instr=" SEQ Εικόνα \* ARABIC ">
+        <w:r>
+          <w:rPr>
+            <w:noProof/>
+          </w:rPr>
+          <w:t>3</w:t>
+        </w:r>
+      </w:fldSimple>
       <w:r>
         <w:t xml:space="preserve">. Requesting </w:t>
       </w:r>
@@ -599,13 +563,8 @@
       <w:r>
         <w:br/>
       </w:r>
-      <w:proofErr w:type="gramStart"/>
-      <w:r>
-        <w:t>Image  received</w:t>
-      </w:r>
-      <w:proofErr w:type="gramEnd"/>
-      <w:r>
-        <w:t>: 2021-03-26 at 20:52:27 EET</w:t>
+      <w:r>
+        <w:t>Image  received: 2021-03-26 at 20:52:27 EET</w:t>
       </w:r>
       <w:r>
         <w:t xml:space="preserve"> (Request Code: P7766)</w:t>
@@ -733,6 +692,21 @@
           <w:lang w:val="el-GR"/>
         </w:rPr>
       </w:pPr>
+      <w:r>
+        <w:rPr>
+          <w:lang w:val="el-GR"/>
+        </w:rPr>
+        <w:t xml:space="preserve">ΓΡΑΦΗΜΑ </w:t>
+      </w:r>
+      <w:r>
+        <w:t>G</w:t>
+      </w:r>
+      <w:r>
+        <w:rPr>
+          <w:lang w:val="el-GR"/>
+        </w:rPr>
+        <w:t xml:space="preserve">3: </w:t>
+      </w:r>
       <w:r>
         <w:rPr>
           <w:lang w:val="el-GR"/>

</xml_diff>